<commit_message>
add notes about status and diff
</commit_message>
<xml_diff>
--- a/Learn_Git.docx
+++ b/Learn_Git.docx
@@ -122,8 +122,6 @@
         </w:rPr>
         <w:t>m</w:t>
       </w:r>
-      <w:bookmarkStart w:id="0" w:name="_GoBack"/>
-      <w:bookmarkEnd w:id="0"/>
       <w:r>
         <w:t>mit -m “</w:t>
       </w:r>
@@ -135,6 +133,34 @@
       </w:r>
       <w:r>
         <w:t>”</w:t>
+      </w:r>
+    </w:p>
+    <w:p>
+      <w:r>
+        <w:rPr>
+          <w:rFonts w:hint="eastAsia"/>
+        </w:rPr>
+        <w:t>查看状态：git</w:t>
+      </w:r>
+      <w:r>
+        <w:t xml:space="preserve"> status</w:t>
+      </w:r>
+    </w:p>
+    <w:p>
+      <w:r>
+        <w:rPr>
+          <w:rFonts w:hint="eastAsia"/>
+        </w:rPr>
+        <w:t>查看修改：git</w:t>
+      </w:r>
+      <w:r>
+        <w:t xml:space="preserve"> </w:t>
+      </w:r>
+      <w:r>
+        <w:rPr>
+          <w:rFonts w:hint="eastAsia"/>
+        </w:rPr>
+        <w:t>diff</w:t>
       </w:r>
     </w:p>
     <w:p>
@@ -143,6 +169,8 @@
           <w:rFonts w:hint="eastAsia"/>
         </w:rPr>
       </w:pPr>
+      <w:bookmarkStart w:id="0" w:name="_GoBack"/>
+      <w:bookmarkEnd w:id="0"/>
     </w:p>
     <w:sectPr>
       <w:pgSz w:w="11906" w:h="16838"/>

</xml_diff>

<commit_message>
add notes on log and reset
</commit_message>
<xml_diff>
--- a/Learn_Git.docx
+++ b/Learn_Git.docx
@@ -102,56 +102,94 @@
       </w:r>
     </w:p>
     <w:p>
+      <w:r>
+        <w:rPr>
+          <w:rFonts w:hint="eastAsia"/>
+        </w:rPr>
+        <w:t>上传：git</w:t>
+      </w:r>
+      <w:r>
+        <w:t xml:space="preserve"> co</w:t>
+      </w:r>
+      <w:r>
+        <w:rPr>
+          <w:rFonts w:hint="eastAsia"/>
+        </w:rPr>
+        <w:t>m</w:t>
+      </w:r>
+      <w:r>
+        <w:t>mit -m “</w:t>
+      </w:r>
+      <w:r>
+        <w:rPr>
+          <w:rFonts w:hint="eastAsia"/>
+        </w:rPr>
+        <w:t>注释</w:t>
+      </w:r>
+      <w:r>
+        <w:t>”</w:t>
+      </w:r>
+    </w:p>
+    <w:p>
+      <w:r>
+        <w:rPr>
+          <w:rFonts w:hint="eastAsia"/>
+        </w:rPr>
+        <w:t>查看状态：git</w:t>
+      </w:r>
+      <w:r>
+        <w:t xml:space="preserve"> status</w:t>
+      </w:r>
+    </w:p>
+    <w:p>
+      <w:r>
+        <w:rPr>
+          <w:rFonts w:hint="eastAsia"/>
+        </w:rPr>
+        <w:t>查看修改：git</w:t>
+      </w:r>
+      <w:r>
+        <w:t xml:space="preserve"> </w:t>
+      </w:r>
+      <w:r>
+        <w:rPr>
+          <w:rFonts w:hint="eastAsia"/>
+        </w:rPr>
+        <w:t>diff</w:t>
+      </w:r>
+    </w:p>
+    <w:p>
+      <w:r>
+        <w:rPr>
+          <w:rFonts w:hint="eastAsia"/>
+        </w:rPr>
+        <w:t>查看版本：git</w:t>
+      </w:r>
+      <w:r>
+        <w:t xml:space="preserve"> log</w:t>
+      </w:r>
+    </w:p>
+    <w:p>
       <w:pPr>
         <w:rPr>
           <w:rFonts w:hint="eastAsia"/>
+          <w:b/>
         </w:rPr>
       </w:pPr>
       <w:r>
         <w:rPr>
           <w:rFonts w:hint="eastAsia"/>
-        </w:rPr>
-        <w:t>上传：git</w:t>
-      </w:r>
-      <w:r>
-        <w:t xml:space="preserve"> co</w:t>
-      </w:r>
-      <w:r>
-        <w:rPr>
-          <w:rFonts w:hint="eastAsia"/>
-        </w:rPr>
-        <w:t>m</w:t>
-      </w:r>
-      <w:r>
-        <w:t>mit -m “</w:t>
-      </w:r>
-      <w:r>
-        <w:rPr>
-          <w:rFonts w:hint="eastAsia"/>
-        </w:rPr>
-        <w:t>注释</w:t>
-      </w:r>
-      <w:r>
-        <w:t>”</w:t>
-      </w:r>
-    </w:p>
-    <w:p>
-      <w:r>
-        <w:rPr>
-          <w:rFonts w:hint="eastAsia"/>
-        </w:rPr>
-        <w:t>查看状态：git</w:t>
-      </w:r>
-      <w:r>
-        <w:t xml:space="preserve"> status</w:t>
-      </w:r>
-    </w:p>
-    <w:p>
-      <w:r>
-        <w:rPr>
-          <w:rFonts w:hint="eastAsia"/>
-        </w:rPr>
-        <w:t>查看修改：git</w:t>
+          <w:b/>
+        </w:rPr>
+        <w:t>回退更新前查看版本历史!</w:t>
+      </w:r>
+    </w:p>
+    <w:p>
+      <w:r>
+        <w:rPr>
+          <w:rFonts w:hint="eastAsia"/>
+        </w:rPr>
+        <w:t>查看版本id：git</w:t>
       </w:r>
       <w:r>
         <w:t xml:space="preserve"> </w:t>
@@ -160,7 +198,70 @@
         <w:rPr>
           <w:rFonts w:hint="eastAsia"/>
         </w:rPr>
-        <w:t>diff</w:t>
+        <w:t>log</w:t>
+      </w:r>
+      <w:r>
+        <w:t xml:space="preserve"> --pretty=</w:t>
+      </w:r>
+      <w:proofErr w:type="spellStart"/>
+      <w:r>
+        <w:t>oneline</w:t>
+      </w:r>
+      <w:proofErr w:type="spellEnd"/>
+    </w:p>
+    <w:p>
+      <w:r>
+        <w:rPr>
+          <w:rFonts w:hint="eastAsia"/>
+        </w:rPr>
+        <w:t>回退：git</w:t>
+      </w:r>
+      <w:r>
+        <w:t xml:space="preserve"> </w:t>
+      </w:r>
+      <w:r>
+        <w:rPr>
+          <w:rFonts w:hint="eastAsia"/>
+        </w:rPr>
+        <w:t>reset</w:t>
+      </w:r>
+      <w:r>
+        <w:t xml:space="preserve"> –</w:t>
+      </w:r>
+      <w:r>
+        <w:rPr>
+          <w:rFonts w:hint="eastAsia"/>
+        </w:rPr>
+        <w:t>hard</w:t>
+      </w:r>
+      <w:r>
+        <w:t xml:space="preserve"> </w:t>
+      </w:r>
+      <w:r>
+        <w:rPr>
+          <w:rFonts w:hint="eastAsia"/>
+        </w:rPr>
+        <w:t>HEAD^</w:t>
+      </w:r>
+      <w:r>
+        <w:t>/</w:t>
+      </w:r>
+      <w:proofErr w:type="spellStart"/>
+      <w:r>
+        <w:rPr>
+          <w:rFonts w:hint="eastAsia"/>
+        </w:rPr>
+        <w:t>HEAD~n</w:t>
+      </w:r>
+      <w:proofErr w:type="spellEnd"/>
+      <w:r>
+        <w:rPr>
+          <w:rFonts w:hint="eastAsia"/>
+        </w:rPr>
+        <w:t>/</w:t>
+      </w:r>
+      <w:r>
+        <w:t>commit id</w:t>
       </w:r>
     </w:p>
     <w:p>
@@ -169,8 +270,25 @@
           <w:rFonts w:hint="eastAsia"/>
         </w:rPr>
       </w:pPr>
+      <w:r>
+        <w:rPr>
+          <w:rFonts w:hint="eastAsia"/>
+        </w:rPr>
+        <w:t>查看命令历史：git</w:t>
+      </w:r>
+      <w:r>
+        <w:t xml:space="preserve"> </w:t>
+      </w:r>
+      <w:proofErr w:type="spellStart"/>
+      <w:r>
+        <w:rPr>
+          <w:rFonts w:hint="eastAsia"/>
+        </w:rPr>
+        <w:t>reflog</w:t>
+      </w:r>
       <w:bookmarkStart w:id="0" w:name="_GoBack"/>
       <w:bookmarkEnd w:id="0"/>
+      <w:proofErr w:type="spellEnd"/>
     </w:p>
     <w:sectPr>
       <w:pgSz w:w="11906" w:h="16838"/>
@@ -180,6 +298,44 @@
     </w:sectPr>
   </w:body>
 </w:document>
+</file>
+
+<file path=word/endnotes.xml><?xml version="1.0" encoding="utf-8"?>
+<w:endnotes xmlns:wpc="http://schemas.microsoft.com/office/word/2010/wordprocessingCanvas" xmlns:cx="http://schemas.microsoft.com/office/drawing/2014/chartex" xmlns:cx1="http://schemas.microsoft.com/office/drawing/2015/9/8/chartex" xmlns:cx2="http://schemas.microsoft.com/office/drawing/2015/10/21/chartex" xmlns:cx3="http://schemas.microsoft.com/office/drawing/2016/5/9/chartex" xmlns:cx4="http://schemas.microsoft.com/office/drawing/2016/5/10/chartex" xmlns:cx5="http://schemas.microsoft.com/office/drawing/2016/5/11/chartex" xmlns:cx6="http://schemas.microsoft.com/office/drawing/2016/5/12/chartex" xmlns:cx7="http://schemas.microsoft.com/office/drawing/2016/5/13/chartex" xmlns:cx8="http://schemas.microsoft.com/office/drawing/2016/5/14/chartex" xmlns:mc="http://schemas.openxmlformats.org/markup-compatibility/2006" xmlns:aink="http://schemas.microsoft.com/office/drawing/2016/ink" xmlns:am3d="http://schemas.microsoft.com/office/drawing/2017/model3d" xmlns:o="urn:schemas-microsoft-com:office:office" xmlns:r="http://schemas.openxmlformats.org/officeDocument/2006/relationships" xmlns:m="http://schemas.openxmlformats.org/officeDocument/2006/math" xmlns:v="urn:schemas-microsoft-com:vml" xmlns:wp14="http://schemas.microsoft.com/office/word/2010/wordprocessingDrawing" xmlns:wp="http://schemas.openxmlformats.org/drawingml/2006/wordprocessingDrawing" xmlns:w10="urn:schemas-microsoft-com:office:word" xmlns:w="http://schemas.openxmlformats.org/wordprocessingml/2006/main" xmlns:w14="http://schemas.microsoft.com/office/word/2010/wordml" xmlns:w15="http://schemas.microsoft.com/office/word/2012/wordml" xmlns:w16cid="http://schemas.microsoft.com/office/word/2016/wordml/cid" xmlns:w16se="http://schemas.microsoft.com/office/word/2015/wordml/symex" xmlns:wpg="http://schemas.microsoft.com/office/word/2010/wordprocessingGroup" xmlns:wpi="http://schemas.microsoft.com/office/word/2010/wordprocessingInk" xmlns:wne="http://schemas.microsoft.com/office/word/2006/wordml" xmlns:wps="http://schemas.microsoft.com/office/word/2010/wordprocessingShape" mc:Ignorable="w14 w15 w16se w16cid wp14">
+  <w:endnote w:type="separator" w:id="-1">
+    <w:p>
+      <w:r>
+        <w:separator/>
+      </w:r>
+    </w:p>
+  </w:endnote>
+  <w:endnote w:type="continuationSeparator" w:id="0">
+    <w:p>
+      <w:r>
+        <w:continuationSeparator/>
+      </w:r>
+    </w:p>
+  </w:endnote>
+</w:endnotes>
+</file>
+
+<file path=word/footnotes.xml><?xml version="1.0" encoding="utf-8"?>
+<w:footnotes xmlns:wpc="http://schemas.microsoft.com/office/word/2010/wordprocessingCanvas" xmlns:cx="http://schemas.microsoft.com/office/drawing/2014/chartex" xmlns:cx1="http://schemas.microsoft.com/office/drawing/2015/9/8/chartex" xmlns:cx2="http://schemas.microsoft.com/office/drawing/2015/10/21/chartex" xmlns:cx3="http://schemas.microsoft.com/office/drawing/2016/5/9/chartex" xmlns:cx4="http://schemas.microsoft.com/office/drawing/2016/5/10/chartex" xmlns:cx5="http://schemas.microsoft.com/office/drawing/2016/5/11/chartex" xmlns:cx6="http://schemas.microsoft.com/office/drawing/2016/5/12/chartex" xmlns:cx7="http://schemas.microsoft.com/office/drawing/2016/5/13/chartex" xmlns:cx8="http://schemas.microsoft.com/office/drawing/2016/5/14/chartex" xmlns:mc="http://schemas.openxmlformats.org/markup-compatibility/2006" xmlns:aink="http://schemas.microsoft.com/office/drawing/2016/ink" xmlns:am3d="http://schemas.microsoft.com/office/drawing/2017/model3d" xmlns:o="urn:schemas-microsoft-com:office:office" xmlns:r="http://schemas.openxmlformats.org/officeDocument/2006/relationships" xmlns:m="http://schemas.openxmlformats.org/officeDocument/2006/math" xmlns:v="urn:schemas-microsoft-com:vml" xmlns:wp14="http://schemas.microsoft.com/office/word/2010/wordprocessingDrawing" xmlns:wp="http://schemas.openxmlformats.org/drawingml/2006/wordprocessingDrawing" xmlns:w10="urn:schemas-microsoft-com:office:word" xmlns:w="http://schemas.openxmlformats.org/wordprocessingml/2006/main" xmlns:w14="http://schemas.microsoft.com/office/word/2010/wordml" xmlns:w15="http://schemas.microsoft.com/office/word/2012/wordml" xmlns:w16cid="http://schemas.microsoft.com/office/word/2016/wordml/cid" xmlns:w16se="http://schemas.microsoft.com/office/word/2015/wordml/symex" xmlns:wpg="http://schemas.microsoft.com/office/word/2010/wordprocessingGroup" xmlns:wpi="http://schemas.microsoft.com/office/word/2010/wordprocessingInk" xmlns:wne="http://schemas.microsoft.com/office/word/2006/wordml" xmlns:wps="http://schemas.microsoft.com/office/word/2010/wordprocessingShape" mc:Ignorable="w14 w15 w16se w16cid wp14">
+  <w:footnote w:type="separator" w:id="-1">
+    <w:p>
+      <w:r>
+        <w:separator/>
+      </w:r>
+    </w:p>
+  </w:footnote>
+  <w:footnote w:type="continuationSeparator" w:id="0">
+    <w:p>
+      <w:r>
+        <w:continuationSeparator/>
+      </w:r>
+    </w:p>
+  </w:footnote>
+</w:footnotes>
 </file>
 
 <file path=word/styles.xml><?xml version="1.0" encoding="utf-8"?>
@@ -302,6 +458,7 @@
     <w:lsdException w:name="HTML Sample" w:semiHidden="1" w:unhideWhenUsed="1"/>
     <w:lsdException w:name="HTML Typewriter" w:semiHidden="1" w:unhideWhenUsed="1"/>
     <w:lsdException w:name="HTML Variable" w:semiHidden="1" w:unhideWhenUsed="1"/>
+    <w:lsdException w:name="Normal Table" w:semiHidden="1" w:unhideWhenUsed="1"/>
     <w:lsdException w:name="annotation subject" w:semiHidden="1" w:unhideWhenUsed="1"/>
     <w:lsdException w:name="No List" w:semiHidden="1" w:unhideWhenUsed="1"/>
     <w:lsdException w:name="Outline List 1" w:semiHidden="1" w:unhideWhenUsed="1"/>
@@ -348,8 +505,10 @@
     <w:lsdException w:name="Table Subtle 2" w:semiHidden="1" w:unhideWhenUsed="1"/>
     <w:lsdException w:name="Table Web 1" w:semiHidden="1" w:unhideWhenUsed="1"/>
     <w:lsdException w:name="Table Web 2" w:semiHidden="1" w:unhideWhenUsed="1"/>
+    <w:lsdException w:name="Table Web 3" w:semiHidden="1" w:unhideWhenUsed="1"/>
     <w:lsdException w:name="Balloon Text" w:semiHidden="1" w:unhideWhenUsed="1"/>
     <w:lsdException w:name="Table Grid" w:uiPriority="39"/>
+    <w:lsdException w:name="Table Theme" w:semiHidden="1" w:unhideWhenUsed="1"/>
     <w:lsdException w:name="Placeholder Text" w:semiHidden="1"/>
     <w:lsdException w:name="No Spacing" w:uiPriority="1" w:qFormat="1"/>
     <w:lsdException w:name="Light Shading" w:uiPriority="60"/>
@@ -605,6 +764,71 @@
     <w:uiPriority w:val="99"/>
     <w:semiHidden/>
     <w:unhideWhenUsed/>
+  </w:style>
+  <w:style w:type="paragraph" w:styleId="a3">
+    <w:name w:val="header"/>
+    <w:basedOn w:val="a"/>
+    <w:link w:val="a4"/>
+    <w:uiPriority w:val="99"/>
+    <w:unhideWhenUsed/>
+    <w:rsid w:val="00040C47"/>
+    <w:pPr>
+      <w:pBdr>
+        <w:bottom w:val="single" w:sz="6" w:space="1" w:color="auto"/>
+      </w:pBdr>
+      <w:tabs>
+        <w:tab w:val="center" w:pos="4153"/>
+        <w:tab w:val="right" w:pos="8306"/>
+      </w:tabs>
+      <w:snapToGrid w:val="0"/>
+      <w:jc w:val="center"/>
+    </w:pPr>
+    <w:rPr>
+      <w:sz w:val="18"/>
+      <w:szCs w:val="18"/>
+    </w:rPr>
+  </w:style>
+  <w:style w:type="character" w:customStyle="1" w:styleId="a4">
+    <w:name w:val="页眉 字符"/>
+    <w:basedOn w:val="a0"/>
+    <w:link w:val="a3"/>
+    <w:uiPriority w:val="99"/>
+    <w:rsid w:val="00040C47"/>
+    <w:rPr>
+      <w:sz w:val="18"/>
+      <w:szCs w:val="18"/>
+    </w:rPr>
+  </w:style>
+  <w:style w:type="paragraph" w:styleId="a5">
+    <w:name w:val="footer"/>
+    <w:basedOn w:val="a"/>
+    <w:link w:val="a6"/>
+    <w:uiPriority w:val="99"/>
+    <w:unhideWhenUsed/>
+    <w:rsid w:val="00040C47"/>
+    <w:pPr>
+      <w:tabs>
+        <w:tab w:val="center" w:pos="4153"/>
+        <w:tab w:val="right" w:pos="8306"/>
+      </w:tabs>
+      <w:snapToGrid w:val="0"/>
+      <w:jc w:val="left"/>
+    </w:pPr>
+    <w:rPr>
+      <w:sz w:val="18"/>
+      <w:szCs w:val="18"/>
+    </w:rPr>
+  </w:style>
+  <w:style w:type="character" w:customStyle="1" w:styleId="a6">
+    <w:name w:val="页脚 字符"/>
+    <w:basedOn w:val="a0"/>
+    <w:link w:val="a5"/>
+    <w:uiPriority w:val="99"/>
+    <w:rsid w:val="00040C47"/>
+    <w:rPr>
+      <w:sz w:val="18"/>
+      <w:szCs w:val="18"/>
+    </w:rPr>
   </w:style>
 </w:styles>
 </file>

</xml_diff>

<commit_message>
learn about stage and master
</commit_message>
<xml_diff>
--- a/Learn_Git.docx
+++ b/Learn_Git.docx
@@ -172,7 +172,6 @@
     <w:p>
       <w:pPr>
         <w:rPr>
-          <w:rFonts w:hint="eastAsia"/>
           <w:b/>
         </w:rPr>
       </w:pPr>
@@ -265,30 +264,92 @@
       </w:r>
     </w:p>
     <w:p>
+      <w:r>
+        <w:rPr>
+          <w:rFonts w:hint="eastAsia"/>
+        </w:rPr>
+        <w:t>查看命令历史：git</w:t>
+      </w:r>
+      <w:r>
+        <w:t xml:space="preserve"> </w:t>
+      </w:r>
+      <w:proofErr w:type="spellStart"/>
+      <w:r>
+        <w:rPr>
+          <w:rFonts w:hint="eastAsia"/>
+        </w:rPr>
+        <w:t>reflog</w:t>
+      </w:r>
+      <w:proofErr w:type="spellEnd"/>
+    </w:p>
+    <w:p>
       <w:pPr>
         <w:rPr>
           <w:rFonts w:hint="eastAsia"/>
         </w:rPr>
       </w:pPr>
-      <w:r>
-        <w:rPr>
-          <w:rFonts w:hint="eastAsia"/>
-        </w:rPr>
-        <w:t>查看命令历史：git</w:t>
-      </w:r>
-      <w:r>
-        <w:t xml:space="preserve"> </w:t>
-      </w:r>
-      <w:proofErr w:type="spellStart"/>
-      <w:r>
-        <w:rPr>
-          <w:rFonts w:hint="eastAsia"/>
-        </w:rPr>
-        <w:t>reflog</w:t>
-      </w:r>
       <w:bookmarkStart w:id="0" w:name="_GoBack"/>
       <w:bookmarkEnd w:id="0"/>
-      <w:proofErr w:type="spellEnd"/>
+    </w:p>
+    <w:p>
+      <w:pPr>
+        <w:rPr>
+          <w:rFonts w:hint="eastAsia"/>
+        </w:rPr>
+      </w:pPr>
+      <w:r>
+        <w:rPr>
+          <w:noProof/>
+        </w:rPr>
+        <w:drawing>
+          <wp:inline distT="0" distB="0" distL="0" distR="0">
+            <wp:extent cx="4358640" cy="2232660"/>
+            <wp:effectExtent l="0" t="0" r="3810" b="0"/>
+            <wp:docPr id="1" name="图片 1" descr="git-repo"/>
+            <wp:cNvGraphicFramePr>
+              <a:graphicFrameLocks xmlns:a="http://schemas.openxmlformats.org/drawingml/2006/main" noChangeAspect="1"/>
+            </wp:cNvGraphicFramePr>
+            <a:graphic xmlns:a="http://schemas.openxmlformats.org/drawingml/2006/main">
+              <a:graphicData uri="http://schemas.openxmlformats.org/drawingml/2006/picture">
+                <pic:pic xmlns:pic="http://schemas.openxmlformats.org/drawingml/2006/picture">
+                  <pic:nvPicPr>
+                    <pic:cNvPr id="0" name="Picture 1" descr="git-repo"/>
+                    <pic:cNvPicPr>
+                      <a:picLocks noChangeAspect="1" noChangeArrowheads="1"/>
+                    </pic:cNvPicPr>
+                  </pic:nvPicPr>
+                  <pic:blipFill>
+                    <a:blip r:embed="rId6">
+                      <a:extLst>
+                        <a:ext uri="{28A0092B-C50C-407E-A947-70E740481C1C}">
+                          <a14:useLocalDpi xmlns:a14="http://schemas.microsoft.com/office/drawing/2010/main" val="0"/>
+                        </a:ext>
+                      </a:extLst>
+                    </a:blip>
+                    <a:srcRect/>
+                    <a:stretch>
+                      <a:fillRect/>
+                    </a:stretch>
+                  </pic:blipFill>
+                  <pic:spPr bwMode="auto">
+                    <a:xfrm>
+                      <a:off x="0" y="0"/>
+                      <a:ext cx="4358640" cy="2232660"/>
+                    </a:xfrm>
+                    <a:prstGeom prst="rect">
+                      <a:avLst/>
+                    </a:prstGeom>
+                    <a:noFill/>
+                    <a:ln>
+                      <a:noFill/>
+                    </a:ln>
+                  </pic:spPr>
+                </pic:pic>
+              </a:graphicData>
+            </a:graphic>
+          </wp:inline>
+        </w:drawing>
+      </w:r>
     </w:p>
     <w:sectPr>
       <w:pgSz w:w="11906" w:h="16838"/>

</xml_diff>

<commit_message>
botes about diff and undo
</commit_message>
<xml_diff>
--- a/Learn_Git.docx
+++ b/Learn_Git.docx
@@ -282,21 +282,8 @@
       </w:r>
       <w:proofErr w:type="spellEnd"/>
     </w:p>
-    <w:p>
-      <w:pPr>
-        <w:rPr>
-          <w:rFonts w:hint="eastAsia"/>
-        </w:rPr>
-      </w:pPr>
-      <w:bookmarkStart w:id="0" w:name="_GoBack"/>
-      <w:bookmarkEnd w:id="0"/>
-    </w:p>
-    <w:p>
-      <w:pPr>
-        <w:rPr>
-          <w:rFonts w:hint="eastAsia"/>
-        </w:rPr>
-      </w:pPr>
+    <w:p/>
+    <w:p>
       <w:r>
         <w:rPr>
           <w:noProof/>
@@ -350,6 +337,236 @@
           </wp:inline>
         </w:drawing>
       </w:r>
+    </w:p>
+    <w:p/>
+    <w:p>
+      <w:pPr>
+        <w:rPr>
+          <w:b/>
+        </w:rPr>
+      </w:pPr>
+      <w:r>
+        <w:rPr>
+          <w:rFonts w:hint="eastAsia"/>
+          <w:b/>
+        </w:rPr>
+        <w:t>查看区别：</w:t>
+      </w:r>
+    </w:p>
+    <w:p>
+      <w:r>
+        <w:rPr>
+          <w:rFonts w:hint="eastAsia"/>
+        </w:rPr>
+        <w:t>git</w:t>
+      </w:r>
+      <w:r>
+        <w:t xml:space="preserve"> diff </w:t>
+      </w:r>
+      <w:r>
+        <w:rPr>
+          <w:rFonts w:hint="eastAsia"/>
+        </w:rPr>
+        <w:t>工作区-暂存区</w:t>
+      </w:r>
+    </w:p>
+    <w:p>
+      <w:r>
+        <w:rPr>
+          <w:rFonts w:hint="eastAsia"/>
+        </w:rPr>
+        <w:t>g</w:t>
+      </w:r>
+      <w:r>
+        <w:t xml:space="preserve">it diff HEAD ( -- </w:t>
+      </w:r>
+      <w:r>
+        <w:rPr>
+          <w:rFonts w:hint="eastAsia"/>
+        </w:rPr>
+        <w:t>f</w:t>
+      </w:r>
+      <w:r>
+        <w:t xml:space="preserve">ilename) </w:t>
+      </w:r>
+      <w:r>
+        <w:rPr>
+          <w:rFonts w:hint="eastAsia"/>
+        </w:rPr>
+        <w:t>工作区-版本库</w:t>
+      </w:r>
+    </w:p>
+    <w:p>
+      <w:r>
+        <w:rPr>
+          <w:rFonts w:hint="eastAsia"/>
+        </w:rPr>
+        <w:t>g</w:t>
+      </w:r>
+      <w:r>
+        <w:t xml:space="preserve">it diff –cached </w:t>
+      </w:r>
+      <w:r>
+        <w:rPr>
+          <w:rFonts w:hint="eastAsia"/>
+        </w:rPr>
+        <w:t>暂存区-版本库</w:t>
+      </w:r>
+    </w:p>
+    <w:p>
+      <w:pPr>
+        <w:rPr>
+          <w:b/>
+        </w:rPr>
+      </w:pPr>
+      <w:r>
+        <w:rPr>
+          <w:rFonts w:hint="eastAsia"/>
+          <w:b/>
+        </w:rPr>
+        <w:t>撤销修改：</w:t>
+      </w:r>
+    </w:p>
+    <w:p>
+      <w:r>
+        <w:rPr>
+          <w:rFonts w:hint="eastAsia"/>
+        </w:rPr>
+        <w:t>工作区撤销</w:t>
+      </w:r>
+      <w:r>
+        <w:t xml:space="preserve"> </w:t>
+      </w:r>
+      <w:r>
+        <w:rPr>
+          <w:rFonts w:hint="eastAsia"/>
+        </w:rPr>
+        <w:t>改动只存在工作区，未add</w:t>
+      </w:r>
+      <w:r>
+        <w:rPr>
+          <w:rFonts w:hint="eastAsia"/>
+        </w:rPr>
+        <w:t>/</w:t>
+      </w:r>
+      <w:r>
+        <w:rPr>
+          <w:rFonts w:hint="eastAsia"/>
+        </w:rPr>
+        <w:t>commit</w:t>
+      </w:r>
+      <w:r>
+        <w:rPr>
+          <w:rFonts w:hint="eastAsia"/>
+        </w:rPr>
+        <w:t>：</w:t>
+      </w:r>
+      <w:r>
+        <w:t>git</w:t>
+      </w:r>
+      <w:r>
+        <w:rPr>
+          <w:rFonts w:hint="eastAsia"/>
+        </w:rPr>
+        <w:t xml:space="preserve"> </w:t>
+      </w:r>
+      <w:r>
+        <w:t xml:space="preserve">checkout -- filename </w:t>
+      </w:r>
+    </w:p>
+    <w:p>
+      <w:r>
+        <w:rPr>
+          <w:rFonts w:hint="eastAsia"/>
+        </w:rPr>
+        <w:t>已经add：git</w:t>
+      </w:r>
+      <w:r>
+        <w:t xml:space="preserve"> reset HEAD filename (</w:t>
+      </w:r>
+      <w:r>
+        <w:rPr>
+          <w:rFonts w:hint="eastAsia"/>
+        </w:rPr>
+        <w:t>将暂存区的修改回退到工作区，之后使用上一步撤销指令彻底撤销</w:t>
+      </w:r>
+      <w:r>
+        <w:t>)</w:t>
+      </w:r>
+    </w:p>
+    <w:p>
+      <w:pPr>
+        <w:rPr>
+          <w:rFonts w:hint="eastAsia"/>
+        </w:rPr>
+      </w:pPr>
+      <w:r>
+        <w:rPr>
+          <w:rFonts w:hint="eastAsia"/>
+        </w:rPr>
+        <w:t>已经commit：</w:t>
+      </w:r>
+      <w:r>
+        <w:rPr>
+          <w:rFonts w:hint="eastAsia"/>
+        </w:rPr>
+        <w:t>git</w:t>
+      </w:r>
+      <w:r>
+        <w:t xml:space="preserve"> </w:t>
+      </w:r>
+      <w:r>
+        <w:rPr>
+          <w:rFonts w:hint="eastAsia"/>
+        </w:rPr>
+        <w:t>reset</w:t>
+      </w:r>
+      <w:r>
+        <w:t xml:space="preserve"> –</w:t>
+      </w:r>
+      <w:r>
+        <w:rPr>
+          <w:rFonts w:hint="eastAsia"/>
+        </w:rPr>
+        <w:t>hard</w:t>
+      </w:r>
+      <w:r>
+        <w:t xml:space="preserve"> </w:t>
+      </w:r>
+      <w:r>
+        <w:rPr>
+          <w:rFonts w:hint="eastAsia"/>
+        </w:rPr>
+        <w:t>HEAD^</w:t>
+      </w:r>
+      <w:r>
+        <w:t>/</w:t>
+      </w:r>
+      <w:proofErr w:type="spellStart"/>
+      <w:r>
+        <w:rPr>
+          <w:rFonts w:hint="eastAsia"/>
+        </w:rPr>
+        <w:t>HEAD~n</w:t>
+      </w:r>
+      <w:proofErr w:type="spellEnd"/>
+      <w:r>
+        <w:rPr>
+          <w:rFonts w:hint="eastAsia"/>
+        </w:rPr>
+        <w:t>/</w:t>
+      </w:r>
+      <w:r>
+        <w:t>commit id</w:t>
+      </w:r>
+      <w:r>
+        <w:rPr>
+          <w:rFonts w:hint="eastAsia"/>
+        </w:rPr>
+        <w:t xml:space="preserve"> 版本回退指令，前提是并未推到远程库</w:t>
+      </w:r>
+      <w:bookmarkStart w:id="0" w:name="_GoBack"/>
+      <w:bookmarkEnd w:id="0"/>
     </w:p>
     <w:sectPr>
       <w:pgSz w:w="11906" w:h="16838"/>

</xml_diff>

<commit_message>
notes about delete and redo
</commit_message>
<xml_diff>
--- a/Learn_Git.docx
+++ b/Learn_Git.docx
@@ -471,96 +471,235 @@
         <w:rPr>
           <w:rFonts w:hint="eastAsia"/>
         </w:rPr>
-        <w:t>（恢复到版本库状态</w:t>
+        <w:t>（恢复到版本库状态）</w:t>
+      </w:r>
+    </w:p>
+    <w:p>
+      <w:r>
+        <w:rPr>
+          <w:rFonts w:hint="eastAsia"/>
+        </w:rPr>
+        <w:t>已经add：git</w:t>
+      </w:r>
+      <w:r>
+        <w:t xml:space="preserve"> reset HEAD filename (</w:t>
+      </w:r>
+      <w:r>
+        <w:rPr>
+          <w:rFonts w:hint="eastAsia"/>
+        </w:rPr>
+        <w:t>将暂存区的修改回退到工作区，之后使用上一步撤销指令彻底撤销</w:t>
+      </w:r>
+      <w:r>
+        <w:t>)</w:t>
+      </w:r>
+    </w:p>
+    <w:p>
+      <w:r>
+        <w:rPr>
+          <w:rFonts w:hint="eastAsia"/>
+        </w:rPr>
+        <w:t>已经commit：git</w:t>
+      </w:r>
+      <w:r>
+        <w:t xml:space="preserve"> </w:t>
+      </w:r>
+      <w:r>
+        <w:rPr>
+          <w:rFonts w:hint="eastAsia"/>
+        </w:rPr>
+        <w:t>reset</w:t>
+      </w:r>
+      <w:r>
+        <w:t xml:space="preserve"> –</w:t>
+      </w:r>
+      <w:r>
+        <w:rPr>
+          <w:rFonts w:hint="eastAsia"/>
+        </w:rPr>
+        <w:t>hard</w:t>
+      </w:r>
+      <w:r>
+        <w:t xml:space="preserve"> </w:t>
+      </w:r>
+      <w:r>
+        <w:rPr>
+          <w:rFonts w:hint="eastAsia"/>
+        </w:rPr>
+        <w:t>HEAD^</w:t>
+      </w:r>
+      <w:r>
+        <w:t>/</w:t>
+      </w:r>
+      <w:proofErr w:type="spellStart"/>
+      <w:r>
+        <w:rPr>
+          <w:rFonts w:hint="eastAsia"/>
+        </w:rPr>
+        <w:t>HEAD~n</w:t>
+      </w:r>
+      <w:proofErr w:type="spellEnd"/>
+      <w:r>
+        <w:rPr>
+          <w:rFonts w:hint="eastAsia"/>
+        </w:rPr>
+        <w:t>/</w:t>
+      </w:r>
+      <w:r>
+        <w:t>commit id</w:t>
+      </w:r>
+      <w:r>
+        <w:rPr>
+          <w:rFonts w:hint="eastAsia"/>
+        </w:rPr>
+        <w:t xml:space="preserve"> 版本回退指令，前提是并未推到远程库</w:t>
+      </w:r>
+    </w:p>
+    <w:p>
+      <w:r>
+        <w:rPr>
+          <w:rFonts w:hint="eastAsia"/>
+          <w:b/>
+        </w:rPr>
+        <w:t>删除文件：</w:t>
+      </w:r>
+    </w:p>
+    <w:p>
+      <w:r>
+        <w:rPr>
+          <w:rFonts w:hint="eastAsia"/>
+        </w:rPr>
+        <w:t>在工作区直接删除</w:t>
+      </w:r>
+      <w:r>
+        <w:rPr>
+          <w:rFonts w:hint="eastAsia"/>
+        </w:rPr>
+        <w:t>：rm</w:t>
+      </w:r>
+      <w:r>
+        <w:t xml:space="preserve"> filename</w:t>
+      </w:r>
+    </w:p>
+    <w:p>
+      <w:r>
+        <w:rPr>
+          <w:rFonts w:hint="eastAsia"/>
+        </w:rPr>
+        <w:t>找回：git</w:t>
+      </w:r>
+      <w:r>
+        <w:t xml:space="preserve"> checkout – filename(</w:t>
+      </w:r>
+      <w:r>
+        <w:rPr>
+          <w:rFonts w:hint="eastAsia"/>
+        </w:rPr>
+        <w:t>从版本</w:t>
+      </w:r>
+      <w:proofErr w:type="gramStart"/>
+      <w:r>
+        <w:rPr>
+          <w:rFonts w:hint="eastAsia"/>
+        </w:rPr>
+        <w:t>库恢复</w:t>
+      </w:r>
+      <w:proofErr w:type="gramEnd"/>
+      <w:r>
+        <w:rPr>
+          <w:rFonts w:hint="eastAsia"/>
+        </w:rPr>
+        <w:t>上一个状态</w:t>
+      </w:r>
+      <w:r>
+        <w:t>)</w:t>
+      </w:r>
+    </w:p>
+    <w:p>
+      <w:pPr>
+        <w:rPr>
+          <w:rFonts w:hint="eastAsia"/>
+        </w:rPr>
+      </w:pPr>
+      <w:r>
+        <w:rPr>
+          <w:rFonts w:hint="eastAsia"/>
+        </w:rPr>
+        <w:t>不找回，保存删除:</w:t>
+      </w:r>
+      <w:r>
+        <w:t>add + commit (</w:t>
       </w:r>
       <w:bookmarkStart w:id="0" w:name="_GoBack"/>
+      <w:r>
+        <w:rPr>
+          <w:rFonts w:hint="eastAsia"/>
+          <w:b/>
+        </w:rPr>
+        <w:t>git追踪更改，而不是文件，把本次删除更改保存到版本库</w:t>
+      </w:r>
+      <w:r>
+        <w:rPr>
+          <w:rFonts w:hint="eastAsia"/>
+          <w:b/>
+        </w:rPr>
+        <w:t>，找回可使用git</w:t>
+      </w:r>
+      <w:r>
+        <w:rPr>
+          <w:b/>
+        </w:rPr>
+        <w:t xml:space="preserve"> </w:t>
+      </w:r>
+      <w:r>
+        <w:rPr>
+          <w:rFonts w:hint="eastAsia"/>
+          <w:b/>
+        </w:rPr>
+        <w:t>reset</w:t>
+      </w:r>
+      <w:r>
+        <w:rPr>
+          <w:b/>
+        </w:rPr>
+        <w:t xml:space="preserve"> </w:t>
+      </w:r>
+      <w:r>
+        <w:rPr>
+          <w:rFonts w:hint="eastAsia"/>
+          <w:b/>
+        </w:rPr>
+        <w:t>--hard</w:t>
+      </w:r>
+      <w:r>
+        <w:rPr>
+          <w:b/>
+        </w:rPr>
+        <w:t xml:space="preserve">  </w:t>
+      </w:r>
+      <w:r>
+        <w:rPr>
+          <w:rFonts w:hint="eastAsia"/>
+          <w:b/>
+        </w:rPr>
+        <w:t>commit</w:t>
+      </w:r>
+      <w:r>
+        <w:rPr>
+          <w:b/>
+        </w:rPr>
+        <w:t xml:space="preserve"> </w:t>
+      </w:r>
+      <w:r>
+        <w:rPr>
+          <w:rFonts w:hint="eastAsia"/>
+          <w:b/>
+        </w:rPr>
+        <w:t>id</w:t>
+      </w:r>
       <w:bookmarkEnd w:id="0"/>
       <w:r>
-        <w:rPr>
-          <w:rFonts w:hint="eastAsia"/>
-        </w:rPr>
-        <w:t>）</w:t>
-      </w:r>
-    </w:p>
-    <w:p>
-      <w:r>
-        <w:rPr>
-          <w:rFonts w:hint="eastAsia"/>
-        </w:rPr>
-        <w:t>已经add：git</w:t>
-      </w:r>
-      <w:r>
-        <w:t xml:space="preserve"> reset HEAD filename (</w:t>
-      </w:r>
-      <w:r>
-        <w:rPr>
-          <w:rFonts w:hint="eastAsia"/>
-        </w:rPr>
-        <w:t>将暂存区的修改回退到工作区，之后使用上一步撤销指令彻底撤销</w:t>
-      </w:r>
-      <w:r>
         <w:t>)</w:t>
-      </w:r>
-    </w:p>
-    <w:p>
-      <w:r>
-        <w:rPr>
-          <w:rFonts w:hint="eastAsia"/>
-        </w:rPr>
-        <w:t>已经commit：git</w:t>
-      </w:r>
-      <w:r>
-        <w:t xml:space="preserve"> </w:t>
-      </w:r>
-      <w:r>
-        <w:rPr>
-          <w:rFonts w:hint="eastAsia"/>
-        </w:rPr>
-        <w:t>reset</w:t>
-      </w:r>
-      <w:r>
-        <w:t xml:space="preserve"> –</w:t>
-      </w:r>
-      <w:r>
-        <w:rPr>
-          <w:rFonts w:hint="eastAsia"/>
-        </w:rPr>
-        <w:t>hard</w:t>
-      </w:r>
-      <w:r>
-        <w:t xml:space="preserve"> </w:t>
-      </w:r>
-      <w:r>
-        <w:rPr>
-          <w:rFonts w:hint="eastAsia"/>
-        </w:rPr>
-        <w:t>HEAD^</w:t>
-      </w:r>
-      <w:r>
-        <w:t>/</w:t>
-      </w:r>
-      <w:proofErr w:type="spellStart"/>
-      <w:r>
-        <w:rPr>
-          <w:rFonts w:hint="eastAsia"/>
-        </w:rPr>
-        <w:t>HEAD~n</w:t>
-      </w:r>
-      <w:proofErr w:type="spellEnd"/>
-      <w:r>
-        <w:rPr>
-          <w:rFonts w:hint="eastAsia"/>
-        </w:rPr>
-        <w:t>/</w:t>
-      </w:r>
-      <w:r>
-        <w:t>commit id</w:t>
-      </w:r>
-      <w:r>
-        <w:rPr>
-          <w:rFonts w:hint="eastAsia"/>
-        </w:rPr>
-        <w:t xml:space="preserve"> 版本回退指令，前提是并未推到远程库</w:t>
       </w:r>
     </w:p>
     <w:sectPr>

</xml_diff>

<commit_message>
notes about remote origin
</commit_message>
<xml_diff>
--- a/Learn_Git.docx
+++ b/Learn_Git.docx
@@ -306,7 +306,7 @@
                     </pic:cNvPicPr>
                   </pic:nvPicPr>
                   <pic:blipFill>
-                    <a:blip r:embed="rId6">
+                    <a:blip r:embed="rId7">
                       <a:extLst>
                         <a:ext uri="{28A0092B-C50C-407E-A947-70E740481C1C}">
                           <a14:useLocalDpi xmlns:a14="http://schemas.microsoft.com/office/drawing/2010/main" val="0"/>
@@ -569,13 +569,7 @@
         <w:rPr>
           <w:rFonts w:hint="eastAsia"/>
         </w:rPr>
-        <w:t>在工作区直接删除</w:t>
-      </w:r>
-      <w:r>
-        <w:rPr>
-          <w:rFonts w:hint="eastAsia"/>
-        </w:rPr>
-        <w:t>：rm</w:t>
+        <w:t>在工作区直接删除：rm</w:t>
       </w:r>
       <w:r>
         <w:t xml:space="preserve"> filename</w:t>
@@ -616,11 +610,6 @@
       </w:r>
     </w:p>
     <w:p>
-      <w:pPr>
-        <w:rPr>
-          <w:rFonts w:hint="eastAsia"/>
-        </w:rPr>
-      </w:pPr>
       <w:r>
         <w:rPr>
           <w:rFonts w:hint="eastAsia"/>
@@ -630,77 +619,407 @@
       <w:r>
         <w:t>add + commit (</w:t>
       </w:r>
+      <w:r>
+        <w:rPr>
+          <w:rFonts w:hint="eastAsia"/>
+          <w:b/>
+        </w:rPr>
+        <w:t>git追踪更改，而不是文件，把本次删除更改保存到版本库</w:t>
+      </w:r>
+      <w:r>
+        <w:rPr>
+          <w:rFonts w:hint="eastAsia"/>
+          <w:b/>
+        </w:rPr>
+        <w:t>，找回可使用git</w:t>
+      </w:r>
+      <w:r>
+        <w:rPr>
+          <w:b/>
+        </w:rPr>
+        <w:t xml:space="preserve"> </w:t>
+      </w:r>
+      <w:r>
+        <w:rPr>
+          <w:rFonts w:hint="eastAsia"/>
+          <w:b/>
+        </w:rPr>
+        <w:t>reset</w:t>
+      </w:r>
+      <w:r>
+        <w:rPr>
+          <w:b/>
+        </w:rPr>
+        <w:t xml:space="preserve"> </w:t>
+      </w:r>
+      <w:r>
+        <w:rPr>
+          <w:rFonts w:hint="eastAsia"/>
+          <w:b/>
+        </w:rPr>
+        <w:t>--hard</w:t>
+      </w:r>
+      <w:r>
+        <w:rPr>
+          <w:b/>
+        </w:rPr>
+        <w:t xml:space="preserve">  </w:t>
+      </w:r>
+      <w:r>
+        <w:rPr>
+          <w:rFonts w:hint="eastAsia"/>
+          <w:b/>
+        </w:rPr>
+        <w:t>commit</w:t>
+      </w:r>
+      <w:r>
+        <w:rPr>
+          <w:b/>
+        </w:rPr>
+        <w:t xml:space="preserve"> </w:t>
+      </w:r>
+      <w:r>
+        <w:rPr>
+          <w:rFonts w:hint="eastAsia"/>
+          <w:b/>
+        </w:rPr>
+        <w:t>id</w:t>
+      </w:r>
+      <w:r>
+        <w:t>)</w:t>
+      </w:r>
+    </w:p>
+    <w:p>
+      <w:pPr>
+        <w:rPr>
+          <w:b/>
+        </w:rPr>
+      </w:pPr>
+      <w:r>
+        <w:rPr>
+          <w:rFonts w:hint="eastAsia"/>
+          <w:b/>
+        </w:rPr>
+        <w:t>远程版本库：</w:t>
+      </w:r>
+    </w:p>
+    <w:p>
+      <w:pPr>
+        <w:pStyle w:val="a7"/>
+        <w:numPr>
+          <w:ilvl w:val="0"/>
+          <w:numId w:val="2"/>
+        </w:numPr>
+        <w:ind w:firstLineChars="0"/>
+        <w:rPr>
+          <w:b/>
+        </w:rPr>
+      </w:pPr>
+      <w:r>
+        <w:rPr>
+          <w:rFonts w:hint="eastAsia"/>
+        </w:rPr>
+        <w:t>先在GitHub上new</w:t>
+      </w:r>
+      <w:r>
+        <w:t xml:space="preserve"> </w:t>
+      </w:r>
+      <w:r>
+        <w:rPr>
+          <w:rFonts w:hint="eastAsia"/>
+        </w:rPr>
+        <w:t>repo，设置好名称等</w:t>
+      </w:r>
+    </w:p>
+    <w:p>
+      <w:pPr>
+        <w:pStyle w:val="a7"/>
+        <w:numPr>
+          <w:ilvl w:val="0"/>
+          <w:numId w:val="2"/>
+        </w:numPr>
+        <w:ind w:firstLineChars="0"/>
+        <w:rPr>
+          <w:b/>
+        </w:rPr>
+      </w:pPr>
+      <w:r>
+        <w:lastRenderedPageBreak/>
+        <w:t xml:space="preserve">git remote add origin </w:t>
+      </w:r>
+      <w:hyperlink r:id="rId8" w:history="1">
+        <w:r>
+          <w:rPr>
+            <w:rStyle w:val="a8"/>
+          </w:rPr>
+          <w:t>git@github.com:</w:t>
+        </w:r>
+        <w:r>
+          <w:rPr>
+            <w:rStyle w:val="a8"/>
+          </w:rPr>
+          <w:t>GrainGreen/learngit.git</w:t>
+        </w:r>
+      </w:hyperlink>
+    </w:p>
+    <w:p>
+      <w:pPr>
+        <w:pStyle w:val="aa"/>
+        <w:shd w:val="clear" w:color="auto" w:fill="FFFFFF"/>
+        <w:spacing w:before="225" w:beforeAutospacing="0" w:after="225" w:afterAutospacing="0"/>
+        <w:rPr>
+          <w:rFonts w:ascii="Helvetica" w:hAnsi="Helvetica" w:cs="Helvetica"/>
+          <w:color w:val="666666"/>
+          <w:sz w:val="21"/>
+          <w:szCs w:val="21"/>
+          <w:u w:val="single"/>
+        </w:rPr>
+      </w:pPr>
+      <w:r>
+        <w:rPr>
+          <w:rFonts w:ascii="Helvetica" w:hAnsi="Helvetica" w:cs="Helvetica"/>
+          <w:color w:val="666666"/>
+          <w:sz w:val="21"/>
+          <w:szCs w:val="21"/>
+          <w:u w:val="single"/>
+        </w:rPr>
+        <w:t>把本地库的内容推送到远程，用</w:t>
+      </w:r>
+      <w:r>
+        <w:rPr>
+          <w:rStyle w:val="HTML"/>
+          <w:rFonts w:ascii="Consolas" w:hAnsi="Consolas"/>
+          <w:color w:val="DD0055"/>
+          <w:sz w:val="18"/>
+          <w:szCs w:val="18"/>
+          <w:u w:val="single"/>
+          <w:bdr w:val="single" w:sz="6" w:space="0" w:color="DDDDDD" w:frame="1"/>
+          <w:shd w:val="clear" w:color="auto" w:fill="FAFAFA"/>
+        </w:rPr>
+        <w:t>git push</w:t>
+      </w:r>
+      <w:r>
+        <w:rPr>
+          <w:rFonts w:ascii="Helvetica" w:hAnsi="Helvetica" w:cs="Helvetica"/>
+          <w:color w:val="666666"/>
+          <w:sz w:val="21"/>
+          <w:szCs w:val="21"/>
+          <w:u w:val="single"/>
+        </w:rPr>
+        <w:t>命令，实际上是把当前分支</w:t>
+      </w:r>
+      <w:r>
+        <w:rPr>
+          <w:rStyle w:val="HTML"/>
+          <w:rFonts w:ascii="Consolas" w:hAnsi="Consolas"/>
+          <w:color w:val="DD0055"/>
+          <w:sz w:val="18"/>
+          <w:szCs w:val="18"/>
+          <w:u w:val="single"/>
+          <w:bdr w:val="single" w:sz="6" w:space="0" w:color="DDDDDD" w:frame="1"/>
+          <w:shd w:val="clear" w:color="auto" w:fill="FAFAFA"/>
+        </w:rPr>
+        <w:t>master</w:t>
+      </w:r>
+      <w:r>
+        <w:rPr>
+          <w:rFonts w:ascii="Helvetica" w:hAnsi="Helvetica" w:cs="Helvetica"/>
+          <w:color w:val="666666"/>
+          <w:sz w:val="21"/>
+          <w:szCs w:val="21"/>
+          <w:u w:val="single"/>
+        </w:rPr>
+        <w:t>推送到远程。由于远程库是空的，我们第一次推送</w:t>
+      </w:r>
+      <w:r>
+        <w:rPr>
+          <w:rStyle w:val="HTML"/>
+          <w:rFonts w:ascii="Consolas" w:hAnsi="Consolas"/>
+          <w:color w:val="DD0055"/>
+          <w:sz w:val="18"/>
+          <w:szCs w:val="18"/>
+          <w:u w:val="single"/>
+          <w:bdr w:val="single" w:sz="6" w:space="0" w:color="DDDDDD" w:frame="1"/>
+          <w:shd w:val="clear" w:color="auto" w:fill="FAFAFA"/>
+        </w:rPr>
+        <w:t>master</w:t>
+      </w:r>
+      <w:r>
+        <w:rPr>
+          <w:rFonts w:ascii="Helvetica" w:hAnsi="Helvetica" w:cs="Helvetica"/>
+          <w:color w:val="666666"/>
+          <w:sz w:val="21"/>
+          <w:szCs w:val="21"/>
+          <w:u w:val="single"/>
+        </w:rPr>
+        <w:t>分支时，加上了</w:t>
+      </w:r>
+      <w:r>
+        <w:rPr>
+          <w:rStyle w:val="HTML"/>
+          <w:rFonts w:ascii="Consolas" w:hAnsi="Consolas"/>
+          <w:color w:val="DD0055"/>
+          <w:sz w:val="18"/>
+          <w:szCs w:val="18"/>
+          <w:u w:val="single"/>
+          <w:bdr w:val="single" w:sz="6" w:space="0" w:color="DDDDDD" w:frame="1"/>
+          <w:shd w:val="clear" w:color="auto" w:fill="FAFAFA"/>
+        </w:rPr>
+        <w:t>-u</w:t>
+      </w:r>
+      <w:r>
+        <w:rPr>
+          <w:rFonts w:ascii="Helvetica" w:hAnsi="Helvetica" w:cs="Helvetica"/>
+          <w:color w:val="666666"/>
+          <w:sz w:val="21"/>
+          <w:szCs w:val="21"/>
+          <w:u w:val="single"/>
+        </w:rPr>
+        <w:t>参数，</w:t>
+      </w:r>
+      <w:r>
+        <w:rPr>
+          <w:rFonts w:ascii="Helvetica" w:hAnsi="Helvetica" w:cs="Helvetica"/>
+          <w:color w:val="666666"/>
+          <w:sz w:val="21"/>
+          <w:szCs w:val="21"/>
+          <w:u w:val="single"/>
+        </w:rPr>
+        <w:t>Git</w:t>
+      </w:r>
+      <w:r>
+        <w:rPr>
+          <w:rFonts w:ascii="Helvetica" w:hAnsi="Helvetica" w:cs="Helvetica"/>
+          <w:color w:val="666666"/>
+          <w:sz w:val="21"/>
+          <w:szCs w:val="21"/>
+          <w:u w:val="single"/>
+        </w:rPr>
+        <w:t>不但会把本地的</w:t>
+      </w:r>
+      <w:r>
+        <w:rPr>
+          <w:rStyle w:val="HTML"/>
+          <w:rFonts w:ascii="Consolas" w:hAnsi="Consolas"/>
+          <w:color w:val="DD0055"/>
+          <w:sz w:val="18"/>
+          <w:szCs w:val="18"/>
+          <w:u w:val="single"/>
+          <w:bdr w:val="single" w:sz="6" w:space="0" w:color="DDDDDD" w:frame="1"/>
+          <w:shd w:val="clear" w:color="auto" w:fill="FAFAFA"/>
+        </w:rPr>
+        <w:t>master</w:t>
+      </w:r>
+      <w:r>
+        <w:rPr>
+          <w:rFonts w:ascii="Helvetica" w:hAnsi="Helvetica" w:cs="Helvetica"/>
+          <w:color w:val="666666"/>
+          <w:sz w:val="21"/>
+          <w:szCs w:val="21"/>
+          <w:u w:val="single"/>
+        </w:rPr>
+        <w:t>分支内容推送的远程新的</w:t>
+      </w:r>
+      <w:r>
+        <w:rPr>
+          <w:rStyle w:val="HTML"/>
+          <w:rFonts w:ascii="Consolas" w:hAnsi="Consolas"/>
+          <w:color w:val="DD0055"/>
+          <w:sz w:val="18"/>
+          <w:szCs w:val="18"/>
+          <w:u w:val="single"/>
+          <w:bdr w:val="single" w:sz="6" w:space="0" w:color="DDDDDD" w:frame="1"/>
+          <w:shd w:val="clear" w:color="auto" w:fill="FAFAFA"/>
+        </w:rPr>
+        <w:t>master</w:t>
+      </w:r>
+      <w:r>
+        <w:rPr>
+          <w:rFonts w:ascii="Helvetica" w:hAnsi="Helvetica" w:cs="Helvetica"/>
+          <w:color w:val="666666"/>
+          <w:sz w:val="21"/>
+          <w:szCs w:val="21"/>
+          <w:u w:val="single"/>
+        </w:rPr>
+        <w:t>分支，还会把本地的</w:t>
+      </w:r>
+      <w:r>
+        <w:rPr>
+          <w:rStyle w:val="HTML"/>
+          <w:rFonts w:ascii="Consolas" w:hAnsi="Consolas"/>
+          <w:color w:val="DD0055"/>
+          <w:sz w:val="18"/>
+          <w:szCs w:val="18"/>
+          <w:u w:val="single"/>
+          <w:bdr w:val="single" w:sz="6" w:space="0" w:color="DDDDDD" w:frame="1"/>
+          <w:shd w:val="clear" w:color="auto" w:fill="FAFAFA"/>
+        </w:rPr>
+        <w:t>master</w:t>
+      </w:r>
+      <w:r>
+        <w:rPr>
+          <w:rFonts w:ascii="Helvetica" w:hAnsi="Helvetica" w:cs="Helvetica"/>
+          <w:color w:val="666666"/>
+          <w:sz w:val="21"/>
+          <w:szCs w:val="21"/>
+          <w:u w:val="single"/>
+        </w:rPr>
+        <w:t>分支和远程的</w:t>
+      </w:r>
+      <w:r>
+        <w:rPr>
+          <w:rStyle w:val="HTML"/>
+          <w:rFonts w:ascii="Consolas" w:hAnsi="Consolas"/>
+          <w:color w:val="DD0055"/>
+          <w:sz w:val="18"/>
+          <w:szCs w:val="18"/>
+          <w:u w:val="single"/>
+          <w:bdr w:val="single" w:sz="6" w:space="0" w:color="DDDDDD" w:frame="1"/>
+          <w:shd w:val="clear" w:color="auto" w:fill="FAFAFA"/>
+        </w:rPr>
+        <w:t>master</w:t>
+      </w:r>
+      <w:r>
+        <w:rPr>
+          <w:rFonts w:ascii="Helvetica" w:hAnsi="Helvetica" w:cs="Helvetica"/>
+          <w:color w:val="666666"/>
+          <w:sz w:val="21"/>
+          <w:szCs w:val="21"/>
+          <w:u w:val="single"/>
+        </w:rPr>
+        <w:t>分支关联起来，在以后的推送或者拉取时就可以简化命令</w:t>
+      </w:r>
+      <w:r>
+        <w:rPr>
+          <w:rFonts w:ascii="Helvetica" w:hAnsi="Helvetica" w:cs="Helvetica" w:hint="eastAsia"/>
+          <w:color w:val="666666"/>
+          <w:sz w:val="21"/>
+          <w:szCs w:val="21"/>
+          <w:u w:val="single"/>
+        </w:rPr>
+        <w:t>s</w:t>
+      </w:r>
       <w:bookmarkStart w:id="0" w:name="_GoBack"/>
-      <w:r>
-        <w:rPr>
-          <w:rFonts w:hint="eastAsia"/>
+      <w:bookmarkEnd w:id="0"/>
+      <w:r>
+        <w:rPr>
+          <w:rFonts w:ascii="Helvetica" w:hAnsi="Helvetica" w:cs="Helvetica"/>
+          <w:color w:val="666666"/>
+          <w:sz w:val="21"/>
+          <w:szCs w:val="21"/>
+          <w:u w:val="single"/>
+        </w:rPr>
+        <w:t>。</w:t>
+      </w:r>
+    </w:p>
+    <w:p>
+      <w:pPr>
+        <w:pStyle w:val="a7"/>
+        <w:ind w:left="360" w:firstLineChars="0" w:firstLine="0"/>
+        <w:rPr>
           <w:b/>
         </w:rPr>
-        <w:t>git追踪更改，而不是文件，把本次删除更改保存到版本库</w:t>
-      </w:r>
-      <w:r>
-        <w:rPr>
-          <w:rFonts w:hint="eastAsia"/>
-          <w:b/>
-        </w:rPr>
-        <w:t>，找回可使用git</w:t>
-      </w:r>
-      <w:r>
-        <w:rPr>
-          <w:b/>
-        </w:rPr>
-        <w:t xml:space="preserve"> </w:t>
-      </w:r>
-      <w:r>
-        <w:rPr>
-          <w:rFonts w:hint="eastAsia"/>
-          <w:b/>
-        </w:rPr>
-        <w:t>reset</w:t>
-      </w:r>
-      <w:r>
-        <w:rPr>
-          <w:b/>
-        </w:rPr>
-        <w:t xml:space="preserve"> </w:t>
-      </w:r>
-      <w:r>
-        <w:rPr>
-          <w:rFonts w:hint="eastAsia"/>
-          <w:b/>
-        </w:rPr>
-        <w:t>--hard</w:t>
-      </w:r>
-      <w:r>
-        <w:rPr>
-          <w:b/>
-        </w:rPr>
-        <w:t xml:space="preserve">  </w:t>
-      </w:r>
-      <w:r>
-        <w:rPr>
-          <w:rFonts w:hint="eastAsia"/>
-          <w:b/>
-        </w:rPr>
-        <w:t>commit</w:t>
-      </w:r>
-      <w:r>
-        <w:rPr>
-          <w:b/>
-        </w:rPr>
-        <w:t xml:space="preserve"> </w:t>
-      </w:r>
-      <w:r>
-        <w:rPr>
-          <w:rFonts w:hint="eastAsia"/>
-          <w:b/>
-        </w:rPr>
-        <w:t>id</w:t>
-      </w:r>
-      <w:bookmarkEnd w:id="0"/>
-      <w:r>
-        <w:t>)</w:t>
-      </w:r>
+      </w:pPr>
     </w:p>
     <w:sectPr>
       <w:pgSz w:w="11906" w:h="16838"/>
@@ -748,6 +1067,196 @@
     </w:p>
   </w:footnote>
 </w:footnotes>
+</file>
+
+<file path=word/numbering.xml><?xml version="1.0" encoding="utf-8"?>
+<w:numbering xmlns:wpc="http://schemas.microsoft.com/office/word/2010/wordprocessingCanvas" xmlns:cx="http://schemas.microsoft.com/office/drawing/2014/chartex" xmlns:cx1="http://schemas.microsoft.com/office/drawing/2015/9/8/chartex" xmlns:cx2="http://schemas.microsoft.com/office/drawing/2015/10/21/chartex" xmlns:cx3="http://schemas.microsoft.com/office/drawing/2016/5/9/chartex" xmlns:cx4="http://schemas.microsoft.com/office/drawing/2016/5/10/chartex" xmlns:cx5="http://schemas.microsoft.com/office/drawing/2016/5/11/chartex" xmlns:cx6="http://schemas.microsoft.com/office/drawing/2016/5/12/chartex" xmlns:cx7="http://schemas.microsoft.com/office/drawing/2016/5/13/chartex" xmlns:cx8="http://schemas.microsoft.com/office/drawing/2016/5/14/chartex" xmlns:mc="http://schemas.openxmlformats.org/markup-compatibility/2006" xmlns:aink="http://schemas.microsoft.com/office/drawing/2016/ink" xmlns:am3d="http://schemas.microsoft.com/office/drawing/2017/model3d" xmlns:o="urn:schemas-microsoft-com:office:office" xmlns:r="http://schemas.openxmlformats.org/officeDocument/2006/relationships" xmlns:m="http://schemas.openxmlformats.org/officeDocument/2006/math" xmlns:v="urn:schemas-microsoft-com:vml" xmlns:wp14="http://schemas.microsoft.com/office/word/2010/wordprocessingDrawing" xmlns:wp="http://schemas.openxmlformats.org/drawingml/2006/wordprocessingDrawing" xmlns:w10="urn:schemas-microsoft-com:office:word" xmlns:w="http://schemas.openxmlformats.org/wordprocessingml/2006/main" xmlns:w14="http://schemas.microsoft.com/office/word/2010/wordml" xmlns:w15="http://schemas.microsoft.com/office/word/2012/wordml" xmlns:w16cid="http://schemas.microsoft.com/office/word/2016/wordml/cid" xmlns:w16se="http://schemas.microsoft.com/office/word/2015/wordml/symex" xmlns:wpg="http://schemas.microsoft.com/office/word/2010/wordprocessingGroup" xmlns:wpi="http://schemas.microsoft.com/office/word/2010/wordprocessingInk" xmlns:wne="http://schemas.microsoft.com/office/word/2006/wordml" xmlns:wps="http://schemas.microsoft.com/office/word/2010/wordprocessingShape" mc:Ignorable="w14 w15 w16se w16cid wp14">
+  <w:abstractNum w:abstractNumId="0" w15:restartNumberingAfterBreak="0">
+    <w:nsid w:val="47BD64F3"/>
+    <w:multiLevelType w:val="hybridMultilevel"/>
+    <w:tmpl w:val="07DCDB54"/>
+    <w:lvl w:ilvl="0" w:tplc="F2D42E50">
+      <w:start w:val="1"/>
+      <w:numFmt w:val="decimalEnclosedCircle"/>
+      <w:lvlText w:val="%1"/>
+      <w:lvlJc w:val="left"/>
+      <w:pPr>
+        <w:ind w:left="360" w:hanging="360"/>
+      </w:pPr>
+      <w:rPr>
+        <w:rFonts w:hint="default"/>
+        <w:b/>
+      </w:rPr>
+    </w:lvl>
+    <w:lvl w:ilvl="1" w:tplc="04090019" w:tentative="1">
+      <w:start w:val="1"/>
+      <w:numFmt w:val="lowerLetter"/>
+      <w:lvlText w:val="%2)"/>
+      <w:lvlJc w:val="left"/>
+      <w:pPr>
+        <w:ind w:left="840" w:hanging="420"/>
+      </w:pPr>
+    </w:lvl>
+    <w:lvl w:ilvl="2" w:tplc="0409001B" w:tentative="1">
+      <w:start w:val="1"/>
+      <w:numFmt w:val="lowerRoman"/>
+      <w:lvlText w:val="%3."/>
+      <w:lvlJc w:val="right"/>
+      <w:pPr>
+        <w:ind w:left="1260" w:hanging="420"/>
+      </w:pPr>
+    </w:lvl>
+    <w:lvl w:ilvl="3" w:tplc="0409000F" w:tentative="1">
+      <w:start w:val="1"/>
+      <w:numFmt w:val="decimal"/>
+      <w:lvlText w:val="%4."/>
+      <w:lvlJc w:val="left"/>
+      <w:pPr>
+        <w:ind w:left="1680" w:hanging="420"/>
+      </w:pPr>
+    </w:lvl>
+    <w:lvl w:ilvl="4" w:tplc="04090019" w:tentative="1">
+      <w:start w:val="1"/>
+      <w:numFmt w:val="lowerLetter"/>
+      <w:lvlText w:val="%5)"/>
+      <w:lvlJc w:val="left"/>
+      <w:pPr>
+        <w:ind w:left="2100" w:hanging="420"/>
+      </w:pPr>
+    </w:lvl>
+    <w:lvl w:ilvl="5" w:tplc="0409001B" w:tentative="1">
+      <w:start w:val="1"/>
+      <w:numFmt w:val="lowerRoman"/>
+      <w:lvlText w:val="%6."/>
+      <w:lvlJc w:val="right"/>
+      <w:pPr>
+        <w:ind w:left="2520" w:hanging="420"/>
+      </w:pPr>
+    </w:lvl>
+    <w:lvl w:ilvl="6" w:tplc="0409000F" w:tentative="1">
+      <w:start w:val="1"/>
+      <w:numFmt w:val="decimal"/>
+      <w:lvlText w:val="%7."/>
+      <w:lvlJc w:val="left"/>
+      <w:pPr>
+        <w:ind w:left="2940" w:hanging="420"/>
+      </w:pPr>
+    </w:lvl>
+    <w:lvl w:ilvl="7" w:tplc="04090019" w:tentative="1">
+      <w:start w:val="1"/>
+      <w:numFmt w:val="lowerLetter"/>
+      <w:lvlText w:val="%8)"/>
+      <w:lvlJc w:val="left"/>
+      <w:pPr>
+        <w:ind w:left="3360" w:hanging="420"/>
+      </w:pPr>
+    </w:lvl>
+    <w:lvl w:ilvl="8" w:tplc="0409001B" w:tentative="1">
+      <w:start w:val="1"/>
+      <w:numFmt w:val="lowerRoman"/>
+      <w:lvlText w:val="%9."/>
+      <w:lvlJc w:val="right"/>
+      <w:pPr>
+        <w:ind w:left="3780" w:hanging="420"/>
+      </w:pPr>
+    </w:lvl>
+  </w:abstractNum>
+  <w:abstractNum w:abstractNumId="1" w15:restartNumberingAfterBreak="0">
+    <w:nsid w:val="6FFD1FC3"/>
+    <w:multiLevelType w:val="hybridMultilevel"/>
+    <w:tmpl w:val="A80C87F8"/>
+    <w:lvl w:ilvl="0" w:tplc="A5BCB44E">
+      <w:start w:val="1"/>
+      <w:numFmt w:val="decimalEnclosedCircle"/>
+      <w:lvlText w:val="%1"/>
+      <w:lvlJc w:val="left"/>
+      <w:pPr>
+        <w:ind w:left="360" w:hanging="360"/>
+      </w:pPr>
+      <w:rPr>
+        <w:rFonts w:hint="default"/>
+      </w:rPr>
+    </w:lvl>
+    <w:lvl w:ilvl="1" w:tplc="04090019" w:tentative="1">
+      <w:start w:val="1"/>
+      <w:numFmt w:val="lowerLetter"/>
+      <w:lvlText w:val="%2)"/>
+      <w:lvlJc w:val="left"/>
+      <w:pPr>
+        <w:ind w:left="840" w:hanging="420"/>
+      </w:pPr>
+    </w:lvl>
+    <w:lvl w:ilvl="2" w:tplc="0409001B" w:tentative="1">
+      <w:start w:val="1"/>
+      <w:numFmt w:val="lowerRoman"/>
+      <w:lvlText w:val="%3."/>
+      <w:lvlJc w:val="right"/>
+      <w:pPr>
+        <w:ind w:left="1260" w:hanging="420"/>
+      </w:pPr>
+    </w:lvl>
+    <w:lvl w:ilvl="3" w:tplc="0409000F" w:tentative="1">
+      <w:start w:val="1"/>
+      <w:numFmt w:val="decimal"/>
+      <w:lvlText w:val="%4."/>
+      <w:lvlJc w:val="left"/>
+      <w:pPr>
+        <w:ind w:left="1680" w:hanging="420"/>
+      </w:pPr>
+    </w:lvl>
+    <w:lvl w:ilvl="4" w:tplc="04090019" w:tentative="1">
+      <w:start w:val="1"/>
+      <w:numFmt w:val="lowerLetter"/>
+      <w:lvlText w:val="%5)"/>
+      <w:lvlJc w:val="left"/>
+      <w:pPr>
+        <w:ind w:left="2100" w:hanging="420"/>
+      </w:pPr>
+    </w:lvl>
+    <w:lvl w:ilvl="5" w:tplc="0409001B" w:tentative="1">
+      <w:start w:val="1"/>
+      <w:numFmt w:val="lowerRoman"/>
+      <w:lvlText w:val="%6."/>
+      <w:lvlJc w:val="right"/>
+      <w:pPr>
+        <w:ind w:left="2520" w:hanging="420"/>
+      </w:pPr>
+    </w:lvl>
+    <w:lvl w:ilvl="6" w:tplc="0409000F" w:tentative="1">
+      <w:start w:val="1"/>
+      <w:numFmt w:val="decimal"/>
+      <w:lvlText w:val="%7."/>
+      <w:lvlJc w:val="left"/>
+      <w:pPr>
+        <w:ind w:left="2940" w:hanging="420"/>
+      </w:pPr>
+    </w:lvl>
+    <w:lvl w:ilvl="7" w:tplc="04090019" w:tentative="1">
+      <w:start w:val="1"/>
+      <w:numFmt w:val="lowerLetter"/>
+      <w:lvlText w:val="%8)"/>
+      <w:lvlJc w:val="left"/>
+      <w:pPr>
+        <w:ind w:left="3360" w:hanging="420"/>
+      </w:pPr>
+    </w:lvl>
+    <w:lvl w:ilvl="8" w:tplc="0409001B" w:tentative="1">
+      <w:start w:val="1"/>
+      <w:numFmt w:val="lowerRoman"/>
+      <w:lvlText w:val="%9."/>
+      <w:lvlJc w:val="right"/>
+      <w:pPr>
+        <w:ind w:left="3780" w:hanging="420"/>
+      </w:pPr>
+    </w:lvl>
+  </w:abstractNum>
+  <w:num w:numId="1">
+    <w:abstractNumId w:val="0"/>
+  </w:num>
+  <w:num w:numId="2">
+    <w:abstractNumId w:val="1"/>
+  </w:num>
+</w:numbering>
 </file>
 
 <file path=word/styles.xml><?xml version="1.0" encoding="utf-8"?>
@@ -1242,6 +1751,71 @@
       <w:szCs w:val="18"/>
     </w:rPr>
   </w:style>
+  <w:style w:type="paragraph" w:styleId="a7">
+    <w:name w:val="List Paragraph"/>
+    <w:basedOn w:val="a"/>
+    <w:uiPriority w:val="34"/>
+    <w:qFormat/>
+    <w:rsid w:val="00DF38C6"/>
+    <w:pPr>
+      <w:ind w:firstLineChars="200" w:firstLine="420"/>
+    </w:pPr>
+  </w:style>
+  <w:style w:type="character" w:styleId="a8">
+    <w:name w:val="Hyperlink"/>
+    <w:basedOn w:val="a0"/>
+    <w:uiPriority w:val="99"/>
+    <w:unhideWhenUsed/>
+    <w:rsid w:val="00074AEE"/>
+    <w:rPr>
+      <w:color w:val="0563C1" w:themeColor="hyperlink"/>
+      <w:u w:val="single"/>
+    </w:rPr>
+  </w:style>
+  <w:style w:type="character" w:styleId="a9">
+    <w:name w:val="Unresolved Mention"/>
+    <w:basedOn w:val="a0"/>
+    <w:uiPriority w:val="99"/>
+    <w:semiHidden/>
+    <w:unhideWhenUsed/>
+    <w:rsid w:val="00074AEE"/>
+    <w:rPr>
+      <w:color w:val="605E5C"/>
+      <w:shd w:val="clear" w:color="auto" w:fill="E1DFDD"/>
+    </w:rPr>
+  </w:style>
+  <w:style w:type="paragraph" w:styleId="aa">
+    <w:name w:val="Normal (Web)"/>
+    <w:basedOn w:val="a"/>
+    <w:uiPriority w:val="99"/>
+    <w:semiHidden/>
+    <w:unhideWhenUsed/>
+    <w:rsid w:val="00074AEE"/>
+    <w:pPr>
+      <w:widowControl/>
+      <w:spacing w:before="100" w:beforeAutospacing="1" w:after="100" w:afterAutospacing="1"/>
+      <w:jc w:val="left"/>
+    </w:pPr>
+    <w:rPr>
+      <w:rFonts w:ascii="宋体" w:eastAsia="宋体" w:hAnsi="宋体" w:cs="宋体"/>
+      <w:kern w:val="0"/>
+      <w:sz w:val="24"/>
+      <w:szCs w:val="24"/>
+    </w:rPr>
+  </w:style>
+  <w:style w:type="character" w:styleId="HTML">
+    <w:name w:val="HTML Code"/>
+    <w:basedOn w:val="a0"/>
+    <w:uiPriority w:val="99"/>
+    <w:semiHidden/>
+    <w:unhideWhenUsed/>
+    <w:rsid w:val="00074AEE"/>
+    <w:rPr>
+      <w:rFonts w:ascii="宋体" w:eastAsia="宋体" w:hAnsi="宋体" w:cs="宋体"/>
+      <w:sz w:val="24"/>
+      <w:szCs w:val="24"/>
+    </w:rPr>
+  </w:style>
 </w:styles>
 </file>
 

</xml_diff>

<commit_message>
add notes about remote origin
</commit_message>
<xml_diff>
--- a/Learn_Git.docx
+++ b/Learn_Git.docx
@@ -740,7 +740,10 @@
         </w:numPr>
         <w:ind w:firstLineChars="0"/>
         <w:rPr>
+          <w:rStyle w:val="a8"/>
           <w:b/>
+          <w:color w:val="auto"/>
+          <w:u w:val="none"/>
         </w:rPr>
       </w:pPr>
       <w:r>
@@ -752,15 +755,65 @@
           <w:rPr>
             <w:rStyle w:val="a8"/>
           </w:rPr>
-          <w:t>git@github.com:</w:t>
-        </w:r>
-        <w:r>
-          <w:rPr>
-            <w:rStyle w:val="a8"/>
-          </w:rPr>
-          <w:t>GrainGreen/learngit.git</w:t>
+          <w:t>git@github.com:GrainGreen/learngit.git</w:t>
         </w:r>
       </w:hyperlink>
+      <w:r>
+        <w:rPr>
+          <w:rStyle w:val="a8"/>
+          <w:rFonts w:hint="eastAsia"/>
+        </w:rPr>
+        <w:t>（关联一个远程库）</w:t>
+      </w:r>
+    </w:p>
+    <w:p>
+      <w:pPr>
+        <w:pStyle w:val="a7"/>
+        <w:numPr>
+          <w:ilvl w:val="0"/>
+          <w:numId w:val="2"/>
+        </w:numPr>
+        <w:ind w:firstLineChars="0"/>
+      </w:pPr>
+      <w:r>
+        <w:t>git push -u origin master</w:t>
+      </w:r>
+      <w:r>
+        <w:rPr>
+          <w:rFonts w:hint="eastAsia"/>
+        </w:rPr>
+        <w:t>（第一次推送master所有内容到远程库）</w:t>
+      </w:r>
+    </w:p>
+    <w:p>
+      <w:pPr>
+        <w:pStyle w:val="a7"/>
+        <w:numPr>
+          <w:ilvl w:val="0"/>
+          <w:numId w:val="2"/>
+        </w:numPr>
+        <w:ind w:firstLineChars="0"/>
+      </w:pPr>
+      <w:r>
+        <w:rPr>
+          <w:rFonts w:hint="eastAsia"/>
+        </w:rPr>
+        <w:t>git</w:t>
+      </w:r>
+      <w:r>
+        <w:t xml:space="preserve"> push origin master</w:t>
+      </w:r>
+      <w:r>
+        <w:rPr>
+          <w:rFonts w:hint="eastAsia"/>
+        </w:rPr>
+        <w:t>(推送最新更改</w:t>
+      </w:r>
+      <w:bookmarkStart w:id="0" w:name="_GoBack"/>
+      <w:bookmarkEnd w:id="0"/>
+      <w:r>
+        <w:t>)</w:t>
+      </w:r>
     </w:p>
     <w:p>
       <w:pPr>
@@ -999,8 +1052,6 @@
         </w:rPr>
         <w:t>s</w:t>
       </w:r>
-      <w:bookmarkStart w:id="0" w:name="_GoBack"/>
-      <w:bookmarkEnd w:id="0"/>
       <w:r>
         <w:rPr>
           <w:rFonts w:ascii="Helvetica" w:hAnsi="Helvetica" w:cs="Helvetica"/>

</xml_diff>

<commit_message>
notes on fix conflict and review log
</commit_message>
<xml_diff>
--- a/Learn_Git.docx
+++ b/Learn_Git.docx
@@ -1171,28 +1171,185 @@
       <w:r>
         <w:tab/>
       </w:r>
+      <w:r>
+        <w:t>(</w:t>
+      </w:r>
+      <w:r>
+        <w:rPr>
+          <w:rFonts w:hint="eastAsia"/>
+        </w:rPr>
+        <w:t>查看</w:t>
+      </w:r>
+      <w:r>
+        <w:t>)</w:t>
+      </w:r>
+    </w:p>
+    <w:p>
+      <w:pPr>
+        <w:rPr>
+          <w:b/>
+        </w:rPr>
+      </w:pPr>
+      <w:r>
+        <w:rPr>
+          <w:b/>
+        </w:rPr>
+        <w:t>分支：</w:t>
+      </w:r>
+    </w:p>
+    <w:p>
+      <w:r>
+        <w:rPr>
+          <w:rFonts w:hint="eastAsia"/>
+        </w:rPr>
+        <w:t>查看分支：</w:t>
+      </w:r>
+      <w:r>
+        <w:t>git branch</w:t>
+      </w:r>
+    </w:p>
+    <w:p>
+      <w:r>
+        <w:rPr>
+          <w:rFonts w:hint="eastAsia"/>
+        </w:rPr>
+        <w:t>创建分支：</w:t>
+      </w:r>
+      <w:r>
+        <w:t>git branch &lt;name&gt;</w:t>
+      </w:r>
+    </w:p>
+    <w:p>
+      <w:r>
+        <w:rPr>
+          <w:rFonts w:hint="eastAsia"/>
+        </w:rPr>
+        <w:t>切换分支：</w:t>
+      </w:r>
+      <w:r>
+        <w:t>git checkout &lt;name&gt;</w:t>
+      </w:r>
+    </w:p>
+    <w:p>
+      <w:r>
+        <w:rPr>
+          <w:rFonts w:hint="eastAsia"/>
+        </w:rPr>
+        <w:t>创建</w:t>
+      </w:r>
+      <w:r>
+        <w:t>+切换分支：git checkout -b &lt;name&gt;</w:t>
+      </w:r>
+    </w:p>
+    <w:p>
+      <w:r>
+        <w:rPr>
+          <w:rFonts w:hint="eastAsia"/>
+        </w:rPr>
+        <w:t>合并某分支到当前分支：</w:t>
+      </w:r>
+      <w:r>
+        <w:t>git merge &lt;name&gt;</w:t>
+      </w:r>
+    </w:p>
+    <w:p>
+      <w:r>
+        <w:rPr>
+          <w:rFonts w:hint="eastAsia"/>
+        </w:rPr>
+        <w:t>删除分支：</w:t>
+      </w:r>
+      <w:r>
+        <w:t>git branch -d &lt;name&gt;</w:t>
+      </w:r>
+    </w:p>
+    <w:p>
+      <w:r>
+        <w:rPr>
+          <w:rFonts w:hint="eastAsia"/>
+          <w:b/>
+        </w:rPr>
+        <w:t>解决冲突：</w:t>
+      </w:r>
+    </w:p>
+    <w:p>
+      <w:r>
+        <w:t>git merge &lt;name&gt;</w:t>
+      </w:r>
+    </w:p>
+    <w:p>
+      <w:r>
+        <w:rPr>
+          <w:rFonts w:hint="eastAsia"/>
+        </w:rPr>
+        <w:t>修改冲突文件+</w:t>
+      </w:r>
+      <w:r>
+        <w:tab/>
+      </w:r>
+      <w:r>
+        <w:rPr>
+          <w:rFonts w:hint="eastAsia"/>
+        </w:rPr>
+        <w:t>add</w:t>
+      </w:r>
+      <w:r>
+        <w:tab/>
+      </w:r>
+      <w:r>
+        <w:tab/>
+      </w:r>
+      <w:r>
+        <w:rPr>
+          <w:rFonts w:hint="eastAsia"/>
+        </w:rPr>
+        <w:t>+</w:t>
+      </w:r>
+      <w:r>
+        <w:tab/>
+        <w:t>commit</w:t>
+      </w:r>
+    </w:p>
+    <w:p>
+      <w:r>
+        <w:t>git checkout -d &lt;name&gt;</w:t>
+      </w:r>
+    </w:p>
+    <w:p>
+      <w:pPr>
+        <w:rPr>
+          <w:b/>
+        </w:rPr>
+      </w:pPr>
       <w:bookmarkStart w:id="0" w:name="_GoBack"/>
+      <w:r>
+        <w:rPr>
+          <w:rFonts w:hint="eastAsia"/>
+          <w:b/>
+        </w:rPr>
+        <w:t>查看合并log：</w:t>
+      </w:r>
+      <w:r>
+        <w:rPr>
+          <w:b/>
+        </w:rPr>
+        <w:t>git log --graph --pretty=</w:t>
+      </w:r>
+      <w:proofErr w:type="spellStart"/>
+      <w:r>
+        <w:rPr>
+          <w:b/>
+        </w:rPr>
+        <w:t>oneline</w:t>
+      </w:r>
+      <w:proofErr w:type="spellEnd"/>
+      <w:r>
+        <w:rPr>
+          <w:b/>
+        </w:rPr>
+        <w:t xml:space="preserve"> --abbrev-commit</w:t>
+      </w:r>
       <w:bookmarkEnd w:id="0"/>
-      <w:r>
-        <w:t>(</w:t>
-      </w:r>
-      <w:r>
-        <w:rPr>
-          <w:rFonts w:hint="eastAsia"/>
-        </w:rPr>
-        <w:t>查看</w:t>
-      </w:r>
-      <w:r>
-        <w:t>)</w:t>
-      </w:r>
-    </w:p>
-    <w:p>
-      <w:pPr>
-        <w:jc w:val="center"/>
-        <w:rPr>
-          <w:rFonts w:hint="eastAsia"/>
-        </w:rPr>
-      </w:pPr>
     </w:p>
     <w:sectPr>
       <w:pgSz w:w="11906" w:h="16838"/>

</xml_diff>